<commit_message>
Updated the full names and IDs in the work distribution document
</commit_message>
<xml_diff>
--- a/docs/Assignment 3 - Work distribution.docx
+++ b/docs/Assignment 3 - Work distribution.docx
@@ -112,49 +112,165 @@
           <w:rtl/>
         </w:rPr>
       </w:pPr>
-      <w:proofErr w:type="spellStart"/>
-      <w:r>
-        <w:rPr>
-          <w:rFonts w:asciiTheme="majorHAnsi" w:hAnsiTheme="majorHAnsi" w:cstheme="majorHAnsi"/>
-          <w:b/>
-          <w:bCs/>
-          <w:sz w:val="28"/>
-          <w:szCs w:val="28"/>
-          <w:u w:val="single"/>
-          <w:rtl/>
-        </w:rPr>
-        <w:t>חברי</w:t>
-      </w:r>
-      <w:proofErr w:type="spellEnd"/>
-      <w:r>
-        <w:rPr>
-          <w:rFonts w:asciiTheme="majorHAnsi" w:hAnsiTheme="majorHAnsi" w:cstheme="majorHAnsi"/>
-          <w:b/>
-          <w:bCs/>
-          <w:sz w:val="28"/>
-          <w:szCs w:val="28"/>
-          <w:u w:val="single"/>
-          <w:rtl/>
-        </w:rPr>
-        <w:t xml:space="preserve"> הקבוצה:</w:t>
-      </w:r>
-      <w:r>
-        <w:rPr>
-          <w:rFonts w:asciiTheme="majorHAnsi" w:hAnsiTheme="majorHAnsi" w:cstheme="majorHAnsi" w:hint="cs"/>
-          <w:sz w:val="28"/>
-          <w:szCs w:val="28"/>
-          <w:rtl/>
-        </w:rPr>
-        <w:t xml:space="preserve"> </w:t>
-      </w:r>
-      <w:r>
-        <w:rPr>
-          <w:rFonts w:asciiTheme="majorHAnsi" w:hAnsiTheme="majorHAnsi" w:cstheme="majorHAnsi"/>
-          <w:sz w:val="28"/>
-          <w:szCs w:val="28"/>
-          <w:rtl/>
-        </w:rPr>
-        <w:t>יובל, הילה, מור, גל, מקס</w:t>
+      <w:r>
+        <w:rPr>
+          <w:rFonts w:asciiTheme="majorHAnsi" w:hAnsiTheme="majorHAnsi" w:cstheme="majorHAnsi"/>
+          <w:b/>
+          <w:bCs/>
+          <w:sz w:val="28"/>
+          <w:szCs w:val="28"/>
+          <w:u w:val="single"/>
+          <w:rtl/>
+        </w:rPr>
+        <w:t>חברי הקבוצה:</w:t>
+      </w:r>
+    </w:p>
+    <w:p>
+      <w:pPr>
+        <w:ind w:left="720" w:hanging="360"/>
+        <w:rPr>
+          <w:rFonts w:asciiTheme="majorHAnsi" w:hAnsiTheme="majorHAnsi" w:cstheme="majorHAnsi"/>
+          <w:sz w:val="28"/>
+          <w:szCs w:val="28"/>
+          <w:rtl/>
+        </w:rPr>
+      </w:pPr>
+      <w:r>
+        <w:rPr>
+          <w:rFonts w:asciiTheme="majorHAnsi" w:hAnsiTheme="majorHAnsi" w:cstheme="majorHAnsi"/>
+          <w:sz w:val="28"/>
+          <w:szCs w:val="28"/>
+          <w:rtl/>
+        </w:rPr>
+        <w:t>יובל</w:t>
+      </w:r>
+      <w:r>
+        <w:rPr>
+          <w:rFonts w:asciiTheme="majorHAnsi" w:hAnsiTheme="majorHAnsi" w:cstheme="majorHAnsi" w:hint="cs"/>
+          <w:sz w:val="28"/>
+          <w:szCs w:val="28"/>
+          <w:rtl/>
+        </w:rPr>
+        <w:t xml:space="preserve"> רוט - </w:t>
+      </w:r>
+      <w:r>
+        <w:rPr>
+          <w:rFonts w:asciiTheme="majorHAnsi" w:hAnsiTheme="majorHAnsi" w:cs="Calibri Light"/>
+          <w:sz w:val="28"/>
+          <w:szCs w:val="28"/>
+          <w:rtl/>
+        </w:rPr>
+        <w:t>319071239</w:t>
+      </w:r>
+      <w:r>
+        <w:rPr>
+          <w:rFonts w:asciiTheme="majorHAnsi" w:hAnsiTheme="majorHAnsi" w:cstheme="majorHAnsi"/>
+          <w:sz w:val="28"/>
+          <w:szCs w:val="28"/>
+          <w:rtl/>
+        </w:rPr>
+        <w:t>, הילה</w:t>
+      </w:r>
+      <w:r>
+        <w:rPr>
+          <w:rFonts w:asciiTheme="majorHAnsi" w:hAnsiTheme="majorHAnsi" w:cstheme="majorHAnsi" w:hint="cs"/>
+          <w:sz w:val="28"/>
+          <w:szCs w:val="28"/>
+          <w:rtl/>
+        </w:rPr>
+        <w:t xml:space="preserve"> אלבז - </w:t>
+      </w:r>
+      <w:r>
+        <w:rPr>
+          <w:rFonts w:asciiTheme="majorHAnsi" w:hAnsiTheme="majorHAnsi" w:cs="Calibri Light"/>
+          <w:sz w:val="28"/>
+          <w:szCs w:val="28"/>
+          <w:rtl/>
+        </w:rPr>
+        <w:t>206519118</w:t>
+      </w:r>
+      <w:r>
+        <w:rPr>
+          <w:rFonts w:asciiTheme="majorHAnsi" w:hAnsiTheme="majorHAnsi" w:cstheme="majorHAnsi"/>
+          <w:sz w:val="28"/>
+          <w:szCs w:val="28"/>
+          <w:rtl/>
+        </w:rPr>
+        <w:t>, מור</w:t>
+      </w:r>
+      <w:r>
+        <w:rPr>
+          <w:rFonts w:asciiTheme="majorHAnsi" w:hAnsiTheme="majorHAnsi" w:cstheme="majorHAnsi" w:hint="cs"/>
+          <w:sz w:val="28"/>
+          <w:szCs w:val="28"/>
+          <w:rtl/>
+        </w:rPr>
+        <w:t xml:space="preserve"> שי - 315278648</w:t>
+      </w:r>
+      <w:r>
+        <w:rPr>
+          <w:rFonts w:asciiTheme="majorHAnsi" w:hAnsiTheme="majorHAnsi" w:cstheme="majorHAnsi"/>
+          <w:sz w:val="28"/>
+          <w:szCs w:val="28"/>
+          <w:rtl/>
+        </w:rPr>
+        <w:t>,</w:t>
+      </w:r>
+    </w:p>
+    <w:p>
+      <w:pPr>
+        <w:ind w:left="720" w:hanging="360"/>
+        <w:rPr>
+          <w:rFonts w:asciiTheme="majorHAnsi" w:hAnsiTheme="majorHAnsi" w:cstheme="majorHAnsi"/>
+          <w:sz w:val="28"/>
+          <w:szCs w:val="28"/>
+          <w:rtl/>
+        </w:rPr>
+      </w:pPr>
+      <w:r>
+        <w:rPr>
+          <w:rFonts w:asciiTheme="majorHAnsi" w:hAnsiTheme="majorHAnsi" w:cstheme="majorHAnsi"/>
+          <w:sz w:val="28"/>
+          <w:szCs w:val="28"/>
+          <w:rtl/>
+        </w:rPr>
+        <w:t>גל</w:t>
+      </w:r>
+      <w:r>
+        <w:rPr>
+          <w:rFonts w:asciiTheme="majorHAnsi" w:hAnsiTheme="majorHAnsi" w:cstheme="majorHAnsi" w:hint="cs"/>
+          <w:sz w:val="28"/>
+          <w:szCs w:val="28"/>
+          <w:rtl/>
+        </w:rPr>
+        <w:t xml:space="preserve"> פינטו - 211564265</w:t>
+      </w:r>
+      <w:r>
+        <w:rPr>
+          <w:rFonts w:asciiTheme="majorHAnsi" w:hAnsiTheme="majorHAnsi" w:cstheme="majorHAnsi"/>
+          <w:sz w:val="28"/>
+          <w:szCs w:val="28"/>
+          <w:rtl/>
+        </w:rPr>
+        <w:t>, מקס</w:t>
+      </w:r>
+      <w:r>
+        <w:rPr>
+          <w:rFonts w:asciiTheme="majorHAnsi" w:hAnsiTheme="majorHAnsi" w:cstheme="majorHAnsi" w:hint="cs"/>
+          <w:sz w:val="28"/>
+          <w:szCs w:val="28"/>
+          <w:rtl/>
+        </w:rPr>
+        <w:t xml:space="preserve"> ברנר - </w:t>
+      </w:r>
+      <w:r>
+        <w:rPr>
+          <w:rFonts w:asciiTheme="majorHAnsi" w:hAnsiTheme="majorHAnsi" w:cs="Calibri Light"/>
+          <w:sz w:val="28"/>
+          <w:szCs w:val="28"/>
+          <w:rtl/>
+        </w:rPr>
+        <w:t>208850529</w:t>
       </w:r>
     </w:p>
     <w:p>
@@ -492,7 +608,7 @@
       <w:pPr>
         <w:pStyle w:val="a3"/>
         <w:rPr>
-          <w:rFonts w:asciiTheme="majorHAnsi" w:hAnsiTheme="majorHAnsi" w:cstheme="majorHAnsi" w:hint="cs"/>
+          <w:rFonts w:asciiTheme="majorHAnsi" w:hAnsiTheme="majorHAnsi" w:cstheme="majorHAnsi"/>
           <w:sz w:val="28"/>
           <w:szCs w:val="28"/>
           <w:rtl/>
@@ -652,7 +768,7 @@
       <w:pPr>
         <w:pStyle w:val="a3"/>
         <w:rPr>
-          <w:rFonts w:asciiTheme="majorHAnsi" w:hAnsiTheme="majorHAnsi" w:cstheme="majorHAnsi" w:hint="cs"/>
+          <w:rFonts w:asciiTheme="majorHAnsi" w:hAnsiTheme="majorHAnsi" w:cstheme="majorHAnsi"/>
           <w:sz w:val="28"/>
           <w:szCs w:val="28"/>
           <w:rtl/>
@@ -845,16 +961,7 @@
           <w:szCs w:val="28"/>
           <w:rtl/>
         </w:rPr>
-        <w:t xml:space="preserve">עיצוב דפי מודול </w:t>
-      </w:r>
-      <w:r>
-        <w:rPr>
-          <w:rFonts w:asciiTheme="majorHAnsi" w:hAnsiTheme="majorHAnsi" w:cstheme="majorHAnsi" w:hint="cs"/>
-          <w:sz w:val="28"/>
-          <w:szCs w:val="28"/>
-          <w:rtl/>
-        </w:rPr>
-        <w:t>הובלות</w:t>
+        <w:t>עיצוב דפי מודול הובלות</w:t>
       </w:r>
       <w:r>
         <w:rPr>
@@ -874,18 +981,7 @@
           <w:szCs w:val="28"/>
           <w:rtl/>
         </w:rPr>
-        <w:t xml:space="preserve"> </w:t>
-      </w:r>
-      <w:r>
-        <w:rPr>
-          <w:rFonts w:asciiTheme="majorHAnsi" w:hAnsiTheme="majorHAnsi" w:cstheme="majorHAnsi" w:hint="cs"/>
-          <w:b/>
-          <w:bCs/>
-          <w:sz w:val="28"/>
-          <w:szCs w:val="28"/>
-          <w:rtl/>
-        </w:rPr>
-        <w:t>יובל, הילה ומור</w:t>
+        <w:t xml:space="preserve"> יובל, הילה ומור</w:t>
       </w:r>
       <w:r>
         <w:rPr>

</xml_diff>